<commit_message>
Updated template yff-lokalplan with correct fodselsnummer field
</commit_message>
<xml_diff>
--- a/templates/minelev/yff-lokalplan.docx
+++ b/templates/minelev/yff-lokalplan.docx
@@ -64,13 +64,7 @@
             </w:r>
             <w:proofErr w:type="spellStart"/>
             <w:r>
-              <w:t>f</w:t>
-            </w:r>
-            <w:r>
-              <w:t>o</w:t>
-            </w:r>
-            <w:r>
-              <w:t>dselsnummerElev</w:t>
+              <w:t>fodselsNummerElev</w:t>
             </w:r>
             <w:proofErr w:type="spellEnd"/>
             <w:r>
@@ -699,8 +693,6 @@
       <w:pPr>
         <w:spacing w:after="160" w:line="259" w:lineRule="auto"/>
       </w:pPr>
-      <w:bookmarkStart w:id="0" w:name="_GoBack"/>
-      <w:bookmarkEnd w:id="0"/>
     </w:p>
     <w:tbl>
       <w:tblPr>
@@ -763,17 +755,9 @@
             <w:r>
               <w:t>{</w:t>
             </w:r>
-            <w:proofErr w:type="spellStart"/>
-            <w:r>
-              <w:t>f</w:t>
-            </w:r>
-            <w:r>
-              <w:t>o</w:t>
-            </w:r>
-            <w:r>
-              <w:t>dselsnummerElev</w:t>
-            </w:r>
-            <w:proofErr w:type="spellEnd"/>
+            <w:r>
+              <w:t>fodselsNummerElev</w:t>
+            </w:r>
             <w:r>
               <w:t xml:space="preserve">} </w:t>
             </w:r>
@@ -2540,6 +2524,7 @@
     <w:lsdException w:name="HTML Sample" w:semiHidden="1" w:unhideWhenUsed="1"/>
     <w:lsdException w:name="HTML Typewriter" w:semiHidden="1" w:unhideWhenUsed="1"/>
     <w:lsdException w:name="HTML Variable" w:semiHidden="1" w:unhideWhenUsed="1"/>
+    <w:lsdException w:name="Normal Table" w:semiHidden="1" w:unhideWhenUsed="1"/>
     <w:lsdException w:name="annotation subject" w:semiHidden="1" w:unhideWhenUsed="1"/>
     <w:lsdException w:name="No List" w:semiHidden="1" w:unhideWhenUsed="1"/>
     <w:lsdException w:name="Outline List 1" w:semiHidden="1" w:unhideWhenUsed="1"/>
@@ -2586,8 +2571,10 @@
     <w:lsdException w:name="Table Subtle 2" w:semiHidden="1" w:unhideWhenUsed="1"/>
     <w:lsdException w:name="Table Web 1" w:semiHidden="1" w:unhideWhenUsed="1"/>
     <w:lsdException w:name="Table Web 2" w:semiHidden="1" w:unhideWhenUsed="1"/>
+    <w:lsdException w:name="Table Web 3" w:semiHidden="1" w:unhideWhenUsed="1"/>
     <w:lsdException w:name="Balloon Text" w:semiHidden="1" w:unhideWhenUsed="1"/>
     <w:lsdException w:name="Table Grid" w:uiPriority="39"/>
+    <w:lsdException w:name="Table Theme" w:semiHidden="1" w:unhideWhenUsed="1"/>
     <w:lsdException w:name="Placeholder Text" w:semiHidden="1"/>
     <w:lsdException w:name="No Spacing" w:uiPriority="1" w:qFormat="1"/>
     <w:lsdException w:name="Light Shading" w:uiPriority="60"/>
@@ -3196,6 +3183,7 @@
     <w:rsid w:val="00AD04FF"/>
     <w:rsid w:val="00B4707F"/>
     <w:rsid w:val="00BE77A3"/>
+    <w:rsid w:val="00F83D3D"/>
     <w:rsid w:val="00FF3D21"/>
   </w:rsids>
   <m:mathPr>
@@ -3213,7 +3201,7 @@
   </m:mathPr>
   <w:themeFontLang w:val="nb-NO"/>
   <w:clrSchemeMapping w:bg1="light1" w:t1="dark1" w:bg2="light2" w:t2="dark2" w:accent1="accent1" w:accent2="accent2" w:accent3="accent3" w:accent4="accent4" w:accent5="accent5" w:accent6="accent6" w:hyperlink="hyperlink" w:followedHyperlink="followedHyperlink"/>
-  <w:decimalSymbol w:val="."/>
+  <w:decimalSymbol w:val=","/>
   <w:listSeparator w:val=";"/>
   <w15:chartTrackingRefBased/>
 </w:settings>
@@ -3342,6 +3330,7 @@
     <w:lsdException w:name="HTML Sample" w:semiHidden="1" w:unhideWhenUsed="1"/>
     <w:lsdException w:name="HTML Typewriter" w:semiHidden="1" w:unhideWhenUsed="1"/>
     <w:lsdException w:name="HTML Variable" w:semiHidden="1" w:unhideWhenUsed="1"/>
+    <w:lsdException w:name="Normal Table" w:semiHidden="1" w:unhideWhenUsed="1"/>
     <w:lsdException w:name="annotation subject" w:semiHidden="1" w:unhideWhenUsed="1"/>
     <w:lsdException w:name="No List" w:semiHidden="1" w:unhideWhenUsed="1"/>
     <w:lsdException w:name="Outline List 1" w:semiHidden="1" w:unhideWhenUsed="1"/>
@@ -3388,8 +3377,10 @@
     <w:lsdException w:name="Table Subtle 2" w:semiHidden="1" w:unhideWhenUsed="1"/>
     <w:lsdException w:name="Table Web 1" w:semiHidden="1" w:unhideWhenUsed="1"/>
     <w:lsdException w:name="Table Web 2" w:semiHidden="1" w:unhideWhenUsed="1"/>
+    <w:lsdException w:name="Table Web 3" w:semiHidden="1" w:unhideWhenUsed="1"/>
     <w:lsdException w:name="Balloon Text" w:semiHidden="1" w:unhideWhenUsed="1"/>
     <w:lsdException w:name="Table Grid" w:uiPriority="39"/>
+    <w:lsdException w:name="Table Theme" w:semiHidden="1" w:unhideWhenUsed="1"/>
     <w:lsdException w:name="Placeholder Text" w:semiHidden="1"/>
     <w:lsdException w:name="No Spacing" w:uiPriority="1" w:qFormat="1"/>
     <w:lsdException w:name="Light Shading" w:uiPriority="60"/>
@@ -4156,6 +4147,11 @@
 </file>
 
 <file path=customXml/item1.xml><?xml version="1.0" encoding="utf-8"?>
+<root>
+</root>
+</file>
+
+<file path=customXml/item2.xml><?xml version="1.0" encoding="utf-8"?>
 <gbs:GrowBusinessDocument xmlns:gbs="http://www.software-innovation.no/growBusinessDocument" gbs:officeVersion="2007" gbs:sourceId="" gbs:entity="Document" gbs:templateDesignerVersion="3.1 F">
   <gbs:Lists>
     <gbs:MultipleLines/>
@@ -4163,21 +4159,16 @@
 </gbs:GrowBusinessDocument>
 </file>
 
-<file path=customXml/item2.xml><?xml version="1.0" encoding="utf-8"?>
-<root>
-</root>
+<file path=customXml/itemProps1.xml><?xml version="1.0" encoding="utf-8"?>
+<ds:datastoreItem xmlns:ds="http://schemas.openxmlformats.org/officeDocument/2006/customXml" ds:itemID="{C76B7CC8-D1B7-4CFE-B9D0-3AFFBA5FFE57}">
+  <ds:schemaRefs/>
+</ds:datastoreItem>
 </file>
 
-<file path=customXml/itemProps1.xml><?xml version="1.0" encoding="utf-8"?>
+<file path=customXml/itemProps2.xml><?xml version="1.0" encoding="utf-8"?>
 <ds:datastoreItem xmlns:ds="http://schemas.openxmlformats.org/officeDocument/2006/customXml" ds:itemID="{C141C2E6-1722-47A0-9F28-ED8D36D8A187}">
   <ds:schemaRefs>
     <ds:schemaRef ds:uri="http://www.software-innovation.no/growBusinessDocument"/>
   </ds:schemaRefs>
 </ds:datastoreItem>
-</file>
-
-<file path=customXml/itemProps2.xml><?xml version="1.0" encoding="utf-8"?>
-<ds:datastoreItem xmlns:ds="http://schemas.openxmlformats.org/officeDocument/2006/customXml" ds:itemID="{C76B7CC8-D1B7-4CFE-B9D0-3AFFBA5FFE57}">
-  <ds:schemaRefs/>
-</ds:datastoreItem>
 </file>
</xml_diff>